<commit_message>
Changes to source refi
Bug Fixes
</commit_message>
<xml_diff>
--- a/SMSF/Refi/Source/0. Borrowers Checklist SMSF Refi (no ILA).docx
+++ b/SMSF/Refi/Source/0. Borrowers Checklist SMSF Refi (no ILA).docx
@@ -317,14 +317,25 @@
                       <w:szCs w:val="20"/>
                     </w:rPr>
                   </w:pPr>
-                  <w:r>
-                    <w:rPr>
-                      <w:rFonts w:ascii="Arial" w:eastAsia="Calibri" w:hAnsi="Arial" w:cs="Arial"/>
-                      <w:color w:val="000000" w:themeColor="text1"/>
-                      <w:sz w:val="20"/>
-                      <w:szCs w:val="20"/>
-                    </w:rPr>
-                    <w:t>{{ guarantor_2_name }}</w:t>
+                  <w:proofErr w:type="gramStart"/>
+                  <w:r>
+                    <w:rPr>
+                      <w:rFonts w:ascii="Arial" w:eastAsia="Calibri" w:hAnsi="Arial" w:cs="Arial"/>
+                      <w:color w:val="000000" w:themeColor="text1"/>
+                      <w:sz w:val="20"/>
+                      <w:szCs w:val="20"/>
+                    </w:rPr>
+                    <w:t>{{ guarantor</w:t>
+                  </w:r>
+                  <w:proofErr w:type="gramEnd"/>
+                  <w:r>
+                    <w:rPr>
+                      <w:rFonts w:ascii="Arial" w:eastAsia="Calibri" w:hAnsi="Arial" w:cs="Arial"/>
+                      <w:color w:val="000000" w:themeColor="text1"/>
+                      <w:sz w:val="20"/>
+                      <w:szCs w:val="20"/>
+                    </w:rPr>
+                    <w:t>_2_name }}</w:t>
                   </w:r>
                 </w:p>
               </w:tc>
@@ -446,14 +457,25 @@
                       <w:szCs w:val="20"/>
                     </w:rPr>
                   </w:pPr>
-                  <w:r>
-                    <w:rPr>
-                      <w:rFonts w:ascii="Arial" w:eastAsia="Calibri" w:hAnsi="Arial" w:cs="Arial"/>
-                      <w:color w:val="000000" w:themeColor="text1"/>
-                      <w:sz w:val="20"/>
-                      <w:szCs w:val="20"/>
-                    </w:rPr>
-                    <w:t>{{ guarantor_3_name }}</w:t>
+                  <w:proofErr w:type="gramStart"/>
+                  <w:r>
+                    <w:rPr>
+                      <w:rFonts w:ascii="Arial" w:eastAsia="Calibri" w:hAnsi="Arial" w:cs="Arial"/>
+                      <w:color w:val="000000" w:themeColor="text1"/>
+                      <w:sz w:val="20"/>
+                      <w:szCs w:val="20"/>
+                    </w:rPr>
+                    <w:t>{{ guarantor</w:t>
+                  </w:r>
+                  <w:proofErr w:type="gramEnd"/>
+                  <w:r>
+                    <w:rPr>
+                      <w:rFonts w:ascii="Arial" w:eastAsia="Calibri" w:hAnsi="Arial" w:cs="Arial"/>
+                      <w:color w:val="000000" w:themeColor="text1"/>
+                      <w:sz w:val="20"/>
+                      <w:szCs w:val="20"/>
+                    </w:rPr>
+                    <w:t>_3_name }}</w:t>
                   </w:r>
                 </w:p>
               </w:tc>
@@ -627,14 +649,25 @@
                       <w:szCs w:val="20"/>
                     </w:rPr>
                   </w:pPr>
-                  <w:r>
-                    <w:rPr>
-                      <w:rFonts w:ascii="Arial" w:eastAsia="Calibri" w:hAnsi="Arial" w:cs="Arial"/>
-                      <w:color w:val="000000" w:themeColor="text1"/>
-                      <w:sz w:val="20"/>
-                      <w:szCs w:val="20"/>
-                    </w:rPr>
-                    <w:t>{{ guarantor_</w:t>
+                  <w:proofErr w:type="gramStart"/>
+                  <w:r>
+                    <w:rPr>
+                      <w:rFonts w:ascii="Arial" w:eastAsia="Calibri" w:hAnsi="Arial" w:cs="Arial"/>
+                      <w:color w:val="000000" w:themeColor="text1"/>
+                      <w:sz w:val="20"/>
+                      <w:szCs w:val="20"/>
+                    </w:rPr>
+                    <w:t>{{ guarantor</w:t>
+                  </w:r>
+                  <w:proofErr w:type="gramEnd"/>
+                  <w:r>
+                    <w:rPr>
+                      <w:rFonts w:ascii="Arial" w:eastAsia="Calibri" w:hAnsi="Arial" w:cs="Arial"/>
+                      <w:color w:val="000000" w:themeColor="text1"/>
+                      <w:sz w:val="20"/>
+                      <w:szCs w:val="20"/>
+                    </w:rPr>
+                    <w:t>_</w:t>
                   </w:r>
                   <w:r>
                     <w:rPr>
@@ -821,14 +854,25 @@
                       <w:szCs w:val="20"/>
                     </w:rPr>
                   </w:pPr>
-                  <w:r>
-                    <w:rPr>
-                      <w:rFonts w:ascii="Arial" w:eastAsia="Calibri" w:hAnsi="Arial" w:cs="Arial"/>
-                      <w:color w:val="000000" w:themeColor="text1"/>
-                      <w:sz w:val="20"/>
-                      <w:szCs w:val="20"/>
-                    </w:rPr>
-                    <w:t>{{ guarantor_</w:t>
+                  <w:proofErr w:type="gramStart"/>
+                  <w:r>
+                    <w:rPr>
+                      <w:rFonts w:ascii="Arial" w:eastAsia="Calibri" w:hAnsi="Arial" w:cs="Arial"/>
+                      <w:color w:val="000000" w:themeColor="text1"/>
+                      <w:sz w:val="20"/>
+                      <w:szCs w:val="20"/>
+                    </w:rPr>
+                    <w:t>{{ guarantor</w:t>
+                  </w:r>
+                  <w:proofErr w:type="gramEnd"/>
+                  <w:r>
+                    <w:rPr>
+                      <w:rFonts w:ascii="Arial" w:eastAsia="Calibri" w:hAnsi="Arial" w:cs="Arial"/>
+                      <w:color w:val="000000" w:themeColor="text1"/>
+                      <w:sz w:val="20"/>
+                      <w:szCs w:val="20"/>
+                    </w:rPr>
+                    <w:t>_</w:t>
                   </w:r>
                   <w:r>
                     <w:rPr>
@@ -1020,14 +1064,25 @@
                       <w:szCs w:val="20"/>
                     </w:rPr>
                   </w:pPr>
-                  <w:r>
-                    <w:rPr>
-                      <w:rFonts w:ascii="Arial" w:eastAsia="Calibri" w:hAnsi="Arial" w:cs="Arial"/>
-                      <w:color w:val="000000" w:themeColor="text1"/>
-                      <w:sz w:val="20"/>
-                      <w:szCs w:val="20"/>
-                    </w:rPr>
-                    <w:t>{{ guarantor_</w:t>
+                  <w:proofErr w:type="gramStart"/>
+                  <w:r>
+                    <w:rPr>
+                      <w:rFonts w:ascii="Arial" w:eastAsia="Calibri" w:hAnsi="Arial" w:cs="Arial"/>
+                      <w:color w:val="000000" w:themeColor="text1"/>
+                      <w:sz w:val="20"/>
+                      <w:szCs w:val="20"/>
+                    </w:rPr>
+                    <w:t>{{ guarantor</w:t>
+                  </w:r>
+                  <w:proofErr w:type="gramEnd"/>
+                  <w:r>
+                    <w:rPr>
+                      <w:rFonts w:ascii="Arial" w:eastAsia="Calibri" w:hAnsi="Arial" w:cs="Arial"/>
+                      <w:color w:val="000000" w:themeColor="text1"/>
+                      <w:sz w:val="20"/>
+                      <w:szCs w:val="20"/>
+                    </w:rPr>
+                    <w:t>_</w:t>
                   </w:r>
                   <w:r>
                     <w:rPr>
@@ -1214,14 +1269,25 @@
                       <w:szCs w:val="20"/>
                     </w:rPr>
                   </w:pPr>
-                  <w:r>
-                    <w:rPr>
-                      <w:rFonts w:ascii="Arial" w:eastAsia="Calibri" w:hAnsi="Arial" w:cs="Arial"/>
-                      <w:color w:val="000000" w:themeColor="text1"/>
-                      <w:sz w:val="20"/>
-                      <w:szCs w:val="20"/>
-                    </w:rPr>
-                    <w:t>{{ guarantor_</w:t>
+                  <w:proofErr w:type="gramStart"/>
+                  <w:r>
+                    <w:rPr>
+                      <w:rFonts w:ascii="Arial" w:eastAsia="Calibri" w:hAnsi="Arial" w:cs="Arial"/>
+                      <w:color w:val="000000" w:themeColor="text1"/>
+                      <w:sz w:val="20"/>
+                      <w:szCs w:val="20"/>
+                    </w:rPr>
+                    <w:t>{{ guarantor</w:t>
+                  </w:r>
+                  <w:proofErr w:type="gramEnd"/>
+                  <w:r>
+                    <w:rPr>
+                      <w:rFonts w:ascii="Arial" w:eastAsia="Calibri" w:hAnsi="Arial" w:cs="Arial"/>
+                      <w:color w:val="000000" w:themeColor="text1"/>
+                      <w:sz w:val="20"/>
+                      <w:szCs w:val="20"/>
+                    </w:rPr>
+                    <w:t>_</w:t>
                   </w:r>
                   <w:r>
                     <w:rPr>
@@ -2926,17 +2992,7 @@
           <w:szCs w:val="24"/>
         </w:rPr>
         <w:lastRenderedPageBreak/>
-        <w:t>Upload</w:t>
-      </w:r>
-      <w:r>
-        <w:rPr>
-          <w:rFonts w:ascii="Arial" w:hAnsi="Arial" w:cs="Arial"/>
-          <w:b/>
-          <w:bCs/>
-          <w:sz w:val="24"/>
-          <w:szCs w:val="24"/>
-        </w:rPr>
-        <w:t xml:space="preserve">  </w:t>
+        <w:t xml:space="preserve">Upload  </w:t>
       </w:r>
       <w:r>
         <w:rPr>
@@ -2948,7 +3004,7 @@
           <w:szCs w:val="24"/>
         </w:rPr>
         <w:drawing>
-          <wp:inline distT="0" distB="0" distL="0" distR="0" wp14:anchorId="5938D44C" wp14:editId="74355334">
+          <wp:inline distT="0" distB="0" distL="0" distR="0" wp14:anchorId="3FE54F36" wp14:editId="5B1C98D7">
             <wp:extent cx="300251" cy="300251"/>
             <wp:effectExtent l="0" t="0" r="5080" b="5080"/>
             <wp:docPr id="12" name="Graphic 12" descr="Upload outline"/>
@@ -3042,7 +3098,7 @@
                 <w:sz w:val="20"/>
                 <w:szCs w:val="20"/>
               </w:rPr>
-              <w:t>12</w:t>
+              <w:t>13</w:t>
             </w:r>
             <w:r>
               <w:rPr>
@@ -3178,15 +3234,129 @@
                 <w:szCs w:val="20"/>
               </w:rPr>
             </w:pPr>
-            <w:r>
-              <w:rPr>
-                <w:rFonts w:ascii="Arial" w:hAnsi="Arial" w:cs="Arial"/>
-                <w:b/>
-                <w:bCs/>
-                <w:sz w:val="20"/>
-                <w:szCs w:val="20"/>
-              </w:rPr>
-              <w:t>13</w:t>
+          </w:p>
+        </w:tc>
+        <w:tc>
+          <w:tcPr>
+            <w:tcW w:w="7324" w:type="dxa"/>
+            <w:vAlign w:val="center"/>
+          </w:tcPr>
+          <w:p>
+            <w:pPr>
+              <w:rPr>
+                <w:rFonts w:ascii="Arial" w:hAnsi="Arial" w:cs="Arial"/>
+                <w:sz w:val="20"/>
+                <w:szCs w:val="20"/>
+              </w:rPr>
+            </w:pPr>
+            <w:r>
+              <w:rPr>
+                <w:rFonts w:ascii="Arial" w:hAnsi="Arial" w:cs="Arial"/>
+                <w:sz w:val="20"/>
+                <w:szCs w:val="20"/>
+              </w:rPr>
+              <w:t xml:space="preserve">{%tr if </w:t>
+            </w:r>
+            <w:proofErr w:type="spellStart"/>
+            <w:proofErr w:type="gramStart"/>
+            <w:r>
+              <w:rPr>
+                <w:rFonts w:ascii="Arial" w:hAnsi="Arial" w:cs="Arial"/>
+                <w:sz w:val="20"/>
+                <w:szCs w:val="20"/>
+              </w:rPr>
+              <w:t>InsuranceAmount</w:t>
+            </w:r>
+            <w:proofErr w:type="spellEnd"/>
+            <w:r>
+              <w:rPr>
+                <w:rFonts w:ascii="Arial" w:hAnsi="Arial" w:cs="Arial"/>
+                <w:sz w:val="20"/>
+                <w:szCs w:val="20"/>
+              </w:rPr>
+              <w:t xml:space="preserve"> !</w:t>
+            </w:r>
+            <w:proofErr w:type="gramEnd"/>
+            <w:r>
+              <w:rPr>
+                <w:rFonts w:ascii="Arial" w:hAnsi="Arial" w:cs="Arial"/>
+                <w:sz w:val="20"/>
+                <w:szCs w:val="20"/>
+              </w:rPr>
+              <w:t xml:space="preserve">= “B/C” and </w:t>
+            </w:r>
+            <w:proofErr w:type="spellStart"/>
+            <w:proofErr w:type="gramStart"/>
+            <w:r>
+              <w:rPr>
+                <w:rFonts w:ascii="Arial" w:hAnsi="Arial" w:cs="Arial"/>
+                <w:sz w:val="20"/>
+                <w:szCs w:val="20"/>
+              </w:rPr>
+              <w:t>InsuranceAmount</w:t>
+            </w:r>
+            <w:proofErr w:type="spellEnd"/>
+            <w:r>
+              <w:rPr>
+                <w:rFonts w:ascii="Arial" w:hAnsi="Arial" w:cs="Arial"/>
+                <w:sz w:val="20"/>
+                <w:szCs w:val="20"/>
+              </w:rPr>
+              <w:t xml:space="preserve"> !</w:t>
+            </w:r>
+            <w:proofErr w:type="gramEnd"/>
+            <w:r>
+              <w:rPr>
+                <w:rFonts w:ascii="Arial" w:hAnsi="Arial" w:cs="Arial"/>
+                <w:sz w:val="20"/>
+                <w:szCs w:val="20"/>
+              </w:rPr>
+              <w:t>= “Strata” %}</w:t>
+            </w:r>
+          </w:p>
+        </w:tc>
+        <w:tc>
+          <w:tcPr>
+            <w:tcW w:w="1195" w:type="dxa"/>
+          </w:tcPr>
+          <w:p>
+            <w:pPr>
+              <w:rPr>
+                <w:rFonts w:ascii="Arial" w:hAnsi="Arial" w:cs="Arial"/>
+                <w:sz w:val="20"/>
+                <w:szCs w:val="20"/>
+              </w:rPr>
+            </w:pPr>
+          </w:p>
+        </w:tc>
+      </w:tr>
+      <w:tr>
+        <w:tc>
+          <w:tcPr>
+            <w:tcW w:w="497" w:type="dxa"/>
+            <w:shd w:val="clear" w:color="auto" w:fill="FBE4D5" w:themeFill="accent2" w:themeFillTint="33"/>
+            <w:vAlign w:val="center"/>
+          </w:tcPr>
+          <w:p>
+            <w:pPr>
+              <w:spacing w:after="120"/>
+              <w:rPr>
+                <w:rFonts w:ascii="Arial" w:hAnsi="Arial" w:cs="Arial"/>
+                <w:b/>
+                <w:bCs/>
+                <w:sz w:val="20"/>
+                <w:szCs w:val="20"/>
+              </w:rPr>
+            </w:pPr>
+            <w:r>
+              <w:rPr>
+                <w:rFonts w:ascii="Arial" w:hAnsi="Arial" w:cs="Arial"/>
+                <w:b/>
+                <w:bCs/>
+                <w:sz w:val="20"/>
+                <w:szCs w:val="20"/>
+              </w:rPr>
+              <w:t>14</w:t>
             </w:r>
             <w:r>
               <w:rPr>
@@ -3276,9 +3446,12 @@
                 <w:szCs w:val="20"/>
               </w:rPr>
             </w:pPr>
-            <w:r>
-              <w:rPr>
-                <w:rFonts w:ascii="Arial" w:hAnsi="Arial" w:cs="Arial"/>
+            <w:proofErr w:type="gramStart"/>
+            <w:r>
+              <w:rPr>
+                <w:rFonts w:ascii="Arial" w:hAnsi="Arial" w:cs="Arial"/>
+                <w:b/>
+                <w:bCs/>
                 <w:sz w:val="20"/>
                 <w:szCs w:val="20"/>
               </w:rPr>
@@ -3287,27 +3460,74 @@
             <w:r>
               <w:rPr>
                 <w:rFonts w:ascii="Arial" w:hAnsi="Arial" w:cs="Arial"/>
-                <w:sz w:val="20"/>
-                <w:szCs w:val="20"/>
-              </w:rPr>
-              <w:t>PROPDET1MORTGAGORS</w:t>
-            </w:r>
-            <w:r>
-              <w:rPr>
-                <w:rFonts w:ascii="Arial" w:hAnsi="Arial" w:cs="Arial"/>
-                <w:sz w:val="20"/>
-                <w:szCs w:val="20"/>
-              </w:rPr>
-              <w:t xml:space="preserve"> }}</w:t>
-            </w:r>
-            <w:r>
-              <w:rPr>
-                <w:rFonts w:ascii="Arial" w:hAnsi="Arial" w:cs="Arial"/>
-                <w:sz w:val="20"/>
-                <w:szCs w:val="20"/>
-              </w:rPr>
-              <w:t xml:space="preserve"> as the insured party;</w:t>
-            </w:r>
+                <w:b/>
+                <w:bCs/>
+                <w:sz w:val="20"/>
+                <w:szCs w:val="20"/>
+              </w:rPr>
+              <w:t>PROPDET</w:t>
+            </w:r>
+            <w:proofErr w:type="gramEnd"/>
+            <w:r>
+              <w:rPr>
+                <w:rFonts w:ascii="Arial" w:hAnsi="Arial" w:cs="Arial"/>
+                <w:b/>
+                <w:bCs/>
+                <w:sz w:val="20"/>
+                <w:szCs w:val="20"/>
+              </w:rPr>
+              <w:t>1</w:t>
+            </w:r>
+            <w:proofErr w:type="gramStart"/>
+            <w:r>
+              <w:rPr>
+                <w:rFonts w:ascii="Arial" w:hAnsi="Arial" w:cs="Arial"/>
+                <w:b/>
+                <w:bCs/>
+                <w:sz w:val="20"/>
+                <w:szCs w:val="20"/>
+              </w:rPr>
+              <w:t>MORTGAGORS</w:t>
+            </w:r>
+            <w:r>
+              <w:rPr>
+                <w:rFonts w:ascii="Arial" w:hAnsi="Arial" w:cs="Arial"/>
+                <w:b/>
+                <w:bCs/>
+                <w:sz w:val="20"/>
+                <w:szCs w:val="20"/>
+              </w:rPr>
+              <w:t xml:space="preserve"> }</w:t>
+            </w:r>
+            <w:proofErr w:type="gramEnd"/>
+            <w:r>
+              <w:rPr>
+                <w:rFonts w:ascii="Arial" w:hAnsi="Arial" w:cs="Arial"/>
+                <w:b/>
+                <w:bCs/>
+                <w:sz w:val="20"/>
+                <w:szCs w:val="20"/>
+              </w:rPr>
+              <w:t>}</w:t>
+            </w:r>
+            <w:r>
+              <w:rPr>
+                <w:rFonts w:ascii="Arial" w:hAnsi="Arial" w:cs="Arial"/>
+                <w:sz w:val="20"/>
+                <w:szCs w:val="20"/>
+              </w:rPr>
+              <w:t xml:space="preserve"> as the insured </w:t>
+            </w:r>
+            <w:proofErr w:type="gramStart"/>
+            <w:r>
+              <w:rPr>
+                <w:rFonts w:ascii="Arial" w:hAnsi="Arial" w:cs="Arial"/>
+                <w:sz w:val="20"/>
+                <w:szCs w:val="20"/>
+              </w:rPr>
+              <w:t>party;</w:t>
+            </w:r>
+            <w:proofErr w:type="gramEnd"/>
           </w:p>
           <w:p>
             <w:pPr>
@@ -3455,17 +3675,7 @@
                 <w:sz w:val="20"/>
                 <w:szCs w:val="20"/>
               </w:rPr>
-              <w:t xml:space="preserve"> }}</w:t>
-            </w:r>
-            <w:r>
-              <w:rPr>
-                <w:rFonts w:ascii="Arial" w:hAnsi="Arial" w:cs="Arial"/>
-                <w:b/>
-                <w:noProof/>
-                <w:sz w:val="20"/>
-                <w:szCs w:val="20"/>
-              </w:rPr>
-              <w:t>.</w:t>
+              <w:t xml:space="preserve"> }}.</w:t>
             </w:r>
           </w:p>
           <w:p>
@@ -3631,36 +3841,6 @@
                 <w:szCs w:val="20"/>
               </w:rPr>
             </w:pPr>
-            <w:r>
-              <w:rPr>
-                <w:rFonts w:ascii="Arial" w:hAnsi="Arial" w:cs="Arial"/>
-                <w:b/>
-                <w:bCs/>
-                <w:sz w:val="20"/>
-                <w:szCs w:val="20"/>
-              </w:rPr>
-              <w:t>1</w:t>
-            </w:r>
-            <w:r>
-              <w:rPr>
-                <w:rFonts w:ascii="Arial" w:hAnsi="Arial" w:cs="Arial"/>
-                <w:b/>
-                <w:bCs/>
-                <w:sz w:val="20"/>
-                <w:szCs w:val="20"/>
-              </w:rPr>
-              <w:t>3</w:t>
-            </w:r>
-            <w:r>
-              <w:rPr>
-                <w:rFonts w:ascii="Arial" w:hAnsi="Arial" w:cs="Arial"/>
-                <w:b/>
-                <w:bCs/>
-                <w:sz w:val="20"/>
-                <w:szCs w:val="20"/>
-              </w:rPr>
-              <w:t>.</w:t>
-            </w:r>
           </w:p>
         </w:tc>
         <w:tc>
@@ -3684,40 +3864,7 @@
                 <w:sz w:val="20"/>
                 <w:szCs w:val="20"/>
               </w:rPr>
-              <w:t>Copy of current Strata/Body Corporate Insurance</w:t>
-            </w:r>
-          </w:p>
-          <w:p>
-            <w:pPr>
-              <w:spacing w:after="160" w:line="288" w:lineRule="auto"/>
-              <w:jc w:val="both"/>
-              <w:rPr>
-                <w:rFonts w:ascii="Arial" w:hAnsi="Arial" w:cs="Arial"/>
-                <w:b/>
-                <w:sz w:val="20"/>
-                <w:szCs w:val="20"/>
-              </w:rPr>
-            </w:pPr>
-          </w:p>
-          <w:p>
-            <w:pPr>
-              <w:spacing w:after="160" w:line="288" w:lineRule="auto"/>
-              <w:jc w:val="both"/>
-              <w:rPr>
-                <w:rFonts w:ascii="Arial" w:hAnsi="Arial" w:cs="Arial"/>
-                <w:b/>
-                <w:sz w:val="20"/>
-                <w:szCs w:val="20"/>
-              </w:rPr>
-            </w:pPr>
-            <w:r>
-              <w:rPr>
-                <w:rFonts w:ascii="Arial" w:hAnsi="Arial" w:cs="Arial"/>
-                <w:b/>
-                <w:sz w:val="20"/>
-                <w:szCs w:val="20"/>
-              </w:rPr>
-              <w:t>Please note that Cover Notes and Certificates issued by Brokers are not acceptable.</w:t>
+              <w:t>{%tr else %}</w:t>
             </w:r>
           </w:p>
         </w:tc>
@@ -3734,16 +3881,6 @@
                 <w:szCs w:val="20"/>
               </w:rPr>
             </w:pPr>
-            <w:r>
-              <w:rPr>
-                <w:rFonts w:ascii="Arial" w:hAnsi="Arial" w:cs="Arial"/>
-                <w:b/>
-                <w:color w:val="FFFFFF" w:themeColor="background1"/>
-                <w:sz w:val="20"/>
-                <w:szCs w:val="20"/>
-              </w:rPr>
-              <w:t>/CoC/</w:t>
-            </w:r>
           </w:p>
         </w:tc>
       </w:tr>
@@ -3773,7 +3910,17 @@
                 <w:sz w:val="20"/>
                 <w:szCs w:val="20"/>
               </w:rPr>
-              <w:t>14.</w:t>
+              <w:t>14</w:t>
+            </w:r>
+            <w:r>
+              <w:rPr>
+                <w:rFonts w:ascii="Arial" w:hAnsi="Arial" w:cs="Arial"/>
+                <w:b/>
+                <w:bCs/>
+                <w:sz w:val="20"/>
+                <w:szCs w:val="20"/>
+              </w:rPr>
+              <w:t>.</w:t>
             </w:r>
           </w:p>
         </w:tc>
@@ -3798,11 +3945,13 @@
                 <w:sz w:val="20"/>
                 <w:szCs w:val="20"/>
               </w:rPr>
-              <w:t xml:space="preserve">Signed Discharge Authority lodged with your current lender, noting Astill Cronin Lawyers as representative for the incoming lender, Source Funding Pty Ltd. </w:t>
+              <w:t>Copy of current Strata/Body Corporate Insurance</w:t>
             </w:r>
           </w:p>
           <w:p>
             <w:pPr>
+              <w:spacing w:after="160" w:line="288" w:lineRule="auto"/>
+              <w:jc w:val="both"/>
               <w:rPr>
                 <w:rFonts w:ascii="Arial" w:hAnsi="Arial" w:cs="Arial"/>
                 <w:b/>
@@ -3813,6 +3962,8 @@
           </w:p>
           <w:p>
             <w:pPr>
+              <w:spacing w:after="160" w:line="288" w:lineRule="auto"/>
+              <w:jc w:val="both"/>
               <w:rPr>
                 <w:rFonts w:ascii="Arial" w:hAnsi="Arial" w:cs="Arial"/>
                 <w:b/>
@@ -3826,9 +3977,8 @@
                 <w:b/>
                 <w:sz w:val="20"/>
                 <w:szCs w:val="20"/>
-                <w:highlight w:val="yellow"/>
-              </w:rPr>
-              <w:t>NOTE: Discharge Authority noting Mortgage Ezy will not be accepted.</w:t>
+              </w:rPr>
+              <w:t>Please note that Cover Notes and Certificates issued by Brokers are not acceptable.</w:t>
             </w:r>
           </w:p>
         </w:tc>
@@ -3840,53 +3990,83 @@
             <w:pPr>
               <w:rPr>
                 <w:rFonts w:ascii="Arial" w:hAnsi="Arial" w:cs="Arial"/>
+                <w:b/>
+                <w:sz w:val="20"/>
+                <w:szCs w:val="20"/>
+              </w:rPr>
+            </w:pPr>
+            <w:r>
+              <w:rPr>
+                <w:rFonts w:ascii="Arial" w:hAnsi="Arial" w:cs="Arial"/>
+                <w:b/>
                 <w:color w:val="FFFFFF" w:themeColor="background1"/>
+                <w:sz w:val="20"/>
+                <w:szCs w:val="20"/>
+              </w:rPr>
+              <w:t>/CoC/</w:t>
+            </w:r>
+          </w:p>
+        </w:tc>
+      </w:tr>
+      <w:tr>
+        <w:tc>
+          <w:tcPr>
+            <w:tcW w:w="497" w:type="dxa"/>
+            <w:shd w:val="clear" w:color="auto" w:fill="FBE4D5" w:themeFill="accent2" w:themeFillTint="33"/>
+            <w:vAlign w:val="center"/>
+          </w:tcPr>
+          <w:p>
+            <w:pPr>
+              <w:spacing w:after="120"/>
+              <w:rPr>
+                <w:rFonts w:ascii="Arial" w:hAnsi="Arial" w:cs="Arial"/>
+                <w:b/>
+                <w:bCs/>
                 <w:sz w:val="20"/>
                 <w:szCs w:val="20"/>
               </w:rPr>
             </w:pPr>
           </w:p>
+        </w:tc>
+        <w:tc>
+          <w:tcPr>
+            <w:tcW w:w="7324" w:type="dxa"/>
+            <w:vAlign w:val="center"/>
+          </w:tcPr>
           <w:p>
             <w:pPr>
               <w:rPr>
                 <w:rFonts w:ascii="Arial" w:hAnsi="Arial" w:cs="Arial"/>
-                <w:color w:val="FFFFFF" w:themeColor="background1"/>
+                <w:b/>
                 <w:sz w:val="20"/>
                 <w:szCs w:val="20"/>
               </w:rPr>
             </w:pPr>
+            <w:r>
+              <w:rPr>
+                <w:rFonts w:ascii="Arial" w:hAnsi="Arial" w:cs="Arial"/>
+                <w:b/>
+                <w:sz w:val="20"/>
+                <w:szCs w:val="20"/>
+              </w:rPr>
+              <w:t>{%tr endif %}</w:t>
+            </w:r>
           </w:p>
+        </w:tc>
+        <w:tc>
+          <w:tcPr>
+            <w:tcW w:w="1195" w:type="dxa"/>
+          </w:tcPr>
           <w:p>
             <w:pPr>
               <w:rPr>
                 <w:rFonts w:ascii="Arial" w:hAnsi="Arial" w:cs="Arial"/>
+                <w:b/>
                 <w:color w:val="FFFFFF" w:themeColor="background1"/>
                 <w:sz w:val="20"/>
                 <w:szCs w:val="20"/>
               </w:rPr>
             </w:pPr>
-          </w:p>
-          <w:p>
-            <w:pPr>
-              <w:rPr>
-                <w:rFonts w:ascii="Arial" w:hAnsi="Arial" w:cs="Arial"/>
-                <w:b/>
-                <w:color w:val="FFFFFF" w:themeColor="background1"/>
-                <w:sz w:val="20"/>
-                <w:szCs w:val="20"/>
-              </w:rPr>
-            </w:pPr>
-            <w:proofErr w:type="spellStart"/>
-            <w:r>
-              <w:rPr>
-                <w:rFonts w:ascii="Arial" w:hAnsi="Arial" w:cs="Arial"/>
-                <w:color w:val="FFFFFF" w:themeColor="background1"/>
-                <w:sz w:val="20"/>
-                <w:szCs w:val="20"/>
-              </w:rPr>
-              <w:t>BankStmt</w:t>
-            </w:r>
-            <w:proofErr w:type="spellEnd"/>
           </w:p>
         </w:tc>
       </w:tr>
@@ -3919,17 +4099,7 @@
                 <w:sz w:val="20"/>
                 <w:szCs w:val="20"/>
               </w:rPr>
-              <w:t>1</w:t>
-            </w:r>
-            <w:r>
-              <w:rPr>
-                <w:rFonts w:ascii="Arial" w:hAnsi="Arial" w:cs="Arial"/>
-                <w:b/>
-                <w:bCs/>
-                <w:sz w:val="20"/>
-                <w:szCs w:val="20"/>
-              </w:rPr>
-              <w:t>5</w:t>
+              <w:t>15</w:t>
             </w:r>
             <w:r>
               <w:rPr>
@@ -3994,6 +4164,7 @@
         </w:tc>
       </w:tr>
     </w:tbl>
+    <w:p/>
     <w:p>
       <w:pPr>
         <w:spacing w:after="0" w:line="288" w:lineRule="auto"/>
@@ -4078,6 +4249,7 @@
           <w:szCs w:val="20"/>
         </w:rPr>
       </w:pPr>
+      <w:proofErr w:type="gramStart"/>
       <w:r>
         <w:rPr>
           <w:rFonts w:ascii="Arial" w:hAnsi="Arial" w:cs="Arial"/>
@@ -4094,6 +4266,7 @@
         </w:rPr>
         <w:t>LOANSPECIALCONDITIONS</w:t>
       </w:r>
+      <w:proofErr w:type="gramEnd"/>
       <w:r>
         <w:rPr>
           <w:rFonts w:ascii="Arial" w:hAnsi="Arial" w:cs="Arial"/>
@@ -4269,14 +4442,25 @@
                       <w:szCs w:val="20"/>
                     </w:rPr>
                   </w:pPr>
-                  <w:r>
-                    <w:rPr>
-                      <w:rFonts w:ascii="Arial" w:eastAsia="Calibri" w:hAnsi="Arial" w:cs="Arial"/>
-                      <w:color w:val="000000" w:themeColor="text1"/>
-                      <w:sz w:val="20"/>
-                      <w:szCs w:val="20"/>
-                    </w:rPr>
-                    <w:t>{{ guarantor_2_name }}</w:t>
+                  <w:proofErr w:type="gramStart"/>
+                  <w:r>
+                    <w:rPr>
+                      <w:rFonts w:ascii="Arial" w:eastAsia="Calibri" w:hAnsi="Arial" w:cs="Arial"/>
+                      <w:color w:val="000000" w:themeColor="text1"/>
+                      <w:sz w:val="20"/>
+                      <w:szCs w:val="20"/>
+                    </w:rPr>
+                    <w:t>{{ guarantor</w:t>
+                  </w:r>
+                  <w:proofErr w:type="gramEnd"/>
+                  <w:r>
+                    <w:rPr>
+                      <w:rFonts w:ascii="Arial" w:eastAsia="Calibri" w:hAnsi="Arial" w:cs="Arial"/>
+                      <w:color w:val="000000" w:themeColor="text1"/>
+                      <w:sz w:val="20"/>
+                      <w:szCs w:val="20"/>
+                    </w:rPr>
+                    <w:t>_2_name }}</w:t>
                   </w:r>
                 </w:p>
               </w:tc>
@@ -4398,14 +4582,25 @@
                       <w:szCs w:val="20"/>
                     </w:rPr>
                   </w:pPr>
-                  <w:r>
-                    <w:rPr>
-                      <w:rFonts w:ascii="Arial" w:eastAsia="Calibri" w:hAnsi="Arial" w:cs="Arial"/>
-                      <w:color w:val="000000" w:themeColor="text1"/>
-                      <w:sz w:val="20"/>
-                      <w:szCs w:val="20"/>
-                    </w:rPr>
-                    <w:t>{{ guarantor_3_name }}</w:t>
+                  <w:proofErr w:type="gramStart"/>
+                  <w:r>
+                    <w:rPr>
+                      <w:rFonts w:ascii="Arial" w:eastAsia="Calibri" w:hAnsi="Arial" w:cs="Arial"/>
+                      <w:color w:val="000000" w:themeColor="text1"/>
+                      <w:sz w:val="20"/>
+                      <w:szCs w:val="20"/>
+                    </w:rPr>
+                    <w:t>{{ guarantor</w:t>
+                  </w:r>
+                  <w:proofErr w:type="gramEnd"/>
+                  <w:r>
+                    <w:rPr>
+                      <w:rFonts w:ascii="Arial" w:eastAsia="Calibri" w:hAnsi="Arial" w:cs="Arial"/>
+                      <w:color w:val="000000" w:themeColor="text1"/>
+                      <w:sz w:val="20"/>
+                      <w:szCs w:val="20"/>
+                    </w:rPr>
+                    <w:t>_3_name }}</w:t>
                   </w:r>
                 </w:p>
               </w:tc>
@@ -4579,14 +4774,25 @@
                       <w:szCs w:val="20"/>
                     </w:rPr>
                   </w:pPr>
-                  <w:r>
-                    <w:rPr>
-                      <w:rFonts w:ascii="Arial" w:eastAsia="Calibri" w:hAnsi="Arial" w:cs="Arial"/>
-                      <w:color w:val="000000" w:themeColor="text1"/>
-                      <w:sz w:val="20"/>
-                      <w:szCs w:val="20"/>
-                    </w:rPr>
-                    <w:t>{{ guarantor_</w:t>
+                  <w:proofErr w:type="gramStart"/>
+                  <w:r>
+                    <w:rPr>
+                      <w:rFonts w:ascii="Arial" w:eastAsia="Calibri" w:hAnsi="Arial" w:cs="Arial"/>
+                      <w:color w:val="000000" w:themeColor="text1"/>
+                      <w:sz w:val="20"/>
+                      <w:szCs w:val="20"/>
+                    </w:rPr>
+                    <w:t>{{ guarantor</w:t>
+                  </w:r>
+                  <w:proofErr w:type="gramEnd"/>
+                  <w:r>
+                    <w:rPr>
+                      <w:rFonts w:ascii="Arial" w:eastAsia="Calibri" w:hAnsi="Arial" w:cs="Arial"/>
+                      <w:color w:val="000000" w:themeColor="text1"/>
+                      <w:sz w:val="20"/>
+                      <w:szCs w:val="20"/>
+                    </w:rPr>
+                    <w:t>_</w:t>
                   </w:r>
                   <w:r>
                     <w:rPr>
@@ -4773,14 +4979,25 @@
                       <w:szCs w:val="20"/>
                     </w:rPr>
                   </w:pPr>
-                  <w:r>
-                    <w:rPr>
-                      <w:rFonts w:ascii="Arial" w:eastAsia="Calibri" w:hAnsi="Arial" w:cs="Arial"/>
-                      <w:color w:val="000000" w:themeColor="text1"/>
-                      <w:sz w:val="20"/>
-                      <w:szCs w:val="20"/>
-                    </w:rPr>
-                    <w:t>{{ guarantor_</w:t>
+                  <w:proofErr w:type="gramStart"/>
+                  <w:r>
+                    <w:rPr>
+                      <w:rFonts w:ascii="Arial" w:eastAsia="Calibri" w:hAnsi="Arial" w:cs="Arial"/>
+                      <w:color w:val="000000" w:themeColor="text1"/>
+                      <w:sz w:val="20"/>
+                      <w:szCs w:val="20"/>
+                    </w:rPr>
+                    <w:t>{{ guarantor</w:t>
+                  </w:r>
+                  <w:proofErr w:type="gramEnd"/>
+                  <w:r>
+                    <w:rPr>
+                      <w:rFonts w:ascii="Arial" w:eastAsia="Calibri" w:hAnsi="Arial" w:cs="Arial"/>
+                      <w:color w:val="000000" w:themeColor="text1"/>
+                      <w:sz w:val="20"/>
+                      <w:szCs w:val="20"/>
+                    </w:rPr>
+                    <w:t>_</w:t>
                   </w:r>
                   <w:r>
                     <w:rPr>
@@ -4972,14 +5189,25 @@
                       <w:szCs w:val="20"/>
                     </w:rPr>
                   </w:pPr>
-                  <w:r>
-                    <w:rPr>
-                      <w:rFonts w:ascii="Arial" w:eastAsia="Calibri" w:hAnsi="Arial" w:cs="Arial"/>
-                      <w:color w:val="000000" w:themeColor="text1"/>
-                      <w:sz w:val="20"/>
-                      <w:szCs w:val="20"/>
-                    </w:rPr>
-                    <w:t>{{ guarantor_</w:t>
+                  <w:proofErr w:type="gramStart"/>
+                  <w:r>
+                    <w:rPr>
+                      <w:rFonts w:ascii="Arial" w:eastAsia="Calibri" w:hAnsi="Arial" w:cs="Arial"/>
+                      <w:color w:val="000000" w:themeColor="text1"/>
+                      <w:sz w:val="20"/>
+                      <w:szCs w:val="20"/>
+                    </w:rPr>
+                    <w:t>{{ guarantor</w:t>
+                  </w:r>
+                  <w:proofErr w:type="gramEnd"/>
+                  <w:r>
+                    <w:rPr>
+                      <w:rFonts w:ascii="Arial" w:eastAsia="Calibri" w:hAnsi="Arial" w:cs="Arial"/>
+                      <w:color w:val="000000" w:themeColor="text1"/>
+                      <w:sz w:val="20"/>
+                      <w:szCs w:val="20"/>
+                    </w:rPr>
+                    <w:t>_</w:t>
                   </w:r>
                   <w:r>
                     <w:rPr>
@@ -5166,14 +5394,25 @@
                       <w:szCs w:val="20"/>
                     </w:rPr>
                   </w:pPr>
-                  <w:r>
-                    <w:rPr>
-                      <w:rFonts w:ascii="Arial" w:eastAsia="Calibri" w:hAnsi="Arial" w:cs="Arial"/>
-                      <w:color w:val="000000" w:themeColor="text1"/>
-                      <w:sz w:val="20"/>
-                      <w:szCs w:val="20"/>
-                    </w:rPr>
-                    <w:t>{{ guarantor_</w:t>
+                  <w:proofErr w:type="gramStart"/>
+                  <w:r>
+                    <w:rPr>
+                      <w:rFonts w:ascii="Arial" w:eastAsia="Calibri" w:hAnsi="Arial" w:cs="Arial"/>
+                      <w:color w:val="000000" w:themeColor="text1"/>
+                      <w:sz w:val="20"/>
+                      <w:szCs w:val="20"/>
+                    </w:rPr>
+                    <w:t>{{ guarantor</w:t>
+                  </w:r>
+                  <w:proofErr w:type="gramEnd"/>
+                  <w:r>
+                    <w:rPr>
+                      <w:rFonts w:ascii="Arial" w:eastAsia="Calibri" w:hAnsi="Arial" w:cs="Arial"/>
+                      <w:color w:val="000000" w:themeColor="text1"/>
+                      <w:sz w:val="20"/>
+                      <w:szCs w:val="20"/>
+                    </w:rPr>
+                    <w:t>_</w:t>
                   </w:r>
                   <w:r>
                     <w:rPr>
@@ -5516,7 +5755,16 @@
           <w:sz w:val="20"/>
           <w:szCs w:val="20"/>
         </w:rPr>
-        <w:t xml:space="preserve"> all the documents in the loan pack, click the ‘</w:t>
+        <w:t xml:space="preserve"> all the documents in the loan pack, click the </w:t>
+      </w:r>
+      <w:proofErr w:type="gramStart"/>
+      <w:r>
+        <w:rPr>
+          <w:rFonts w:ascii="Arial" w:hAnsi="Arial" w:cs="Arial"/>
+          <w:sz w:val="20"/>
+          <w:szCs w:val="20"/>
+        </w:rPr>
+        <w:t>‘</w:t>
       </w:r>
       <w:r>
         <w:rPr>
@@ -5540,6 +5788,7 @@
         </w:rPr>
         <w:t>inish</w:t>
       </w:r>
+      <w:proofErr w:type="gramEnd"/>
       <w:r>
         <w:rPr>
           <w:rFonts w:ascii="Arial" w:hAnsi="Arial" w:cs="Arial"/>

</xml_diff>